<commit_message>
specifica dettaglio abilità da inserire
</commit_message>
<xml_diff>
--- a/Analisi funzionale.docx
+++ b/Analisi funzionale.docx
@@ -1,6 +1,6 @@
 
 <file path=word/document.xml><?xml version="1.0" encoding="utf-8"?>
-<w:document xmlns:o="urn:schemas-microsoft-com:office:office" xmlns:r="http://schemas.openxmlformats.org/officeDocument/2006/relationships" xmlns:v="urn:schemas-microsoft-com:vml" xmlns:w="http://schemas.openxmlformats.org/wordprocessingml/2006/main" xmlns:w10="urn:schemas-microsoft-com:office:word" xmlns:wp="http://schemas.openxmlformats.org/drawingml/2006/wordprocessingDrawing" xmlns:wps="http://schemas.microsoft.com/office/word/2010/wordprocessingShape" xmlns:wpg="http://schemas.microsoft.com/office/word/2010/wordprocessingGroup" xmlns:mc="http://schemas.openxmlformats.org/markup-compatibility/2006" xmlns:wp14="http://schemas.microsoft.com/office/word/2010/wordprocessingDrawing" xmlns:w14="http://schemas.microsoft.com/office/word/2010/wordml" xmlns:w15="http://schemas.microsoft.com/office/word/2012/wordml" mc:Ignorable="w14 wp14 w15">
+<w:document xmlns:o="urn:schemas-microsoft-com:office:office" xmlns:r="http://schemas.openxmlformats.org/officeDocument/2006/relationships" xmlns:v="urn:schemas-microsoft-com:vml" xmlns:w="http://schemas.openxmlformats.org/wordprocessingml/2006/main" xmlns:w10="urn:schemas-microsoft-com:office:word" xmlns:wp="http://schemas.openxmlformats.org/drawingml/2006/wordprocessingDrawing" xmlns:wps="http://schemas.microsoft.com/office/word/2010/wordprocessingShape" xmlns:wpg="http://schemas.microsoft.com/office/word/2010/wordprocessingGroup" xmlns:mc="http://schemas.openxmlformats.org/markup-compatibility/2006" xmlns:wp14="http://schemas.microsoft.com/office/word/2010/wordprocessingDrawing" xmlns:w14="http://schemas.microsoft.com/office/word/2010/wordml" mc:Ignorable="w14 wp14">
   <w:body>
     <w:p>
       <w:pPr>
@@ -84,27 +84,7 @@
           <w:sz w:val="28"/>
           <w:szCs w:val="28"/>
         </w:rPr>
-        <w:t xml:space="preserve">Catalogo contenente i vari tipi di armi relativi alla saga videoludica Dark </w:t>
-      </w:r>
-      <w:r>
-        <w:rPr>
-          <w:rFonts w:ascii="Arial" w:hAnsi="Arial"/>
-          <w:b w:val="false"/>
-          <w:bCs w:val="false"/>
-          <w:sz w:val="28"/>
-          <w:szCs w:val="28"/>
-        </w:rPr>
-        <w:t>S</w:t>
-      </w:r>
-      <w:r>
-        <w:rPr>
-          <w:rFonts w:ascii="Arial" w:hAnsi="Arial"/>
-          <w:b w:val="false"/>
-          <w:bCs w:val="false"/>
-          <w:sz w:val="28"/>
-          <w:szCs w:val="28"/>
-        </w:rPr>
-        <w:t xml:space="preserve">ouls. Il db dovrà tenere traccia dei seguenti dati: </w:t>
+        <w:t xml:space="preserve">Catalogo contenente i vari tipi di armi relativi alla saga videoludica Dark Souls. Il db dovrà tenere traccia dei seguenti dati: </w:t>
       </w:r>
     </w:p>
     <w:p>
@@ -133,27 +113,7 @@
           <w:sz w:val="28"/>
           <w:szCs w:val="28"/>
         </w:rPr>
-        <w:t>n</w:t>
-      </w:r>
-      <w:r>
-        <w:rPr>
-          <w:rFonts w:ascii="Arial" w:hAnsi="Arial"/>
-          <w:b w:val="false"/>
-          <w:bCs w:val="false"/>
-          <w:sz w:val="28"/>
-          <w:szCs w:val="28"/>
-        </w:rPr>
-        <w:t xml:space="preserve">ome </w:t>
-      </w:r>
-      <w:r>
-        <w:rPr>
-          <w:rFonts w:ascii="Arial" w:hAnsi="Arial"/>
-          <w:b w:val="false"/>
-          <w:bCs w:val="false"/>
-          <w:sz w:val="28"/>
-          <w:szCs w:val="28"/>
-        </w:rPr>
-        <w:t>dell’arma</w:t>
+        <w:t>nome dell’arma</w:t>
       </w:r>
     </w:p>
     <w:p>
@@ -182,77 +142,7 @@
           <w:sz w:val="28"/>
           <w:szCs w:val="28"/>
         </w:rPr>
-        <w:t>t</w:t>
-      </w:r>
-      <w:r>
-        <w:rPr>
-          <w:rFonts w:ascii="Arial" w:hAnsi="Arial"/>
-          <w:b w:val="false"/>
-          <w:bCs w:val="false"/>
-          <w:sz w:val="28"/>
-          <w:szCs w:val="28"/>
-        </w:rPr>
-        <w:t>ipologia (</w:t>
-      </w:r>
-      <w:r>
-        <w:rPr>
-          <w:rFonts w:ascii="Arial" w:hAnsi="Arial"/>
-          <w:b w:val="false"/>
-          <w:bCs w:val="false"/>
-          <w:sz w:val="28"/>
-          <w:szCs w:val="28"/>
-        </w:rPr>
-        <w:t xml:space="preserve">arma </w:t>
-      </w:r>
-      <w:r>
-        <w:rPr>
-          <w:rFonts w:ascii="Arial" w:hAnsi="Arial"/>
-          <w:b w:val="false"/>
-          <w:bCs w:val="false"/>
-          <w:sz w:val="28"/>
-          <w:szCs w:val="28"/>
-        </w:rPr>
-        <w:t>b</w:t>
-      </w:r>
-      <w:r>
-        <w:rPr>
-          <w:rFonts w:ascii="Arial" w:hAnsi="Arial"/>
-          <w:b w:val="false"/>
-          <w:bCs w:val="false"/>
-          <w:sz w:val="28"/>
-          <w:szCs w:val="28"/>
-        </w:rPr>
-        <w:t>ianca</w:t>
-      </w:r>
-      <w:r>
-        <w:rPr>
-          <w:rFonts w:ascii="Arial" w:hAnsi="Arial"/>
-          <w:b w:val="false"/>
-          <w:bCs w:val="false"/>
-          <w:sz w:val="28"/>
-          <w:szCs w:val="28"/>
-        </w:rPr>
-        <w:t>,distanza,</w:t>
-      </w:r>
-      <w:r>
-        <w:rPr>
-          <w:rFonts w:ascii="Arial" w:hAnsi="Arial"/>
-          <w:b w:val="false"/>
-          <w:bCs w:val="false"/>
-          <w:sz w:val="28"/>
-          <w:szCs w:val="28"/>
-        </w:rPr>
-        <w:t>scudi</w:t>
-      </w:r>
-      <w:r>
-        <w:rPr>
-          <w:rFonts w:ascii="Arial" w:hAnsi="Arial"/>
-          <w:b w:val="false"/>
-          <w:bCs w:val="false"/>
-          <w:sz w:val="28"/>
-          <w:szCs w:val="28"/>
-        </w:rPr>
-        <w:t>)</w:t>
+        <w:t>tipologia (arma bianca,distanza,scudi)</w:t>
       </w:r>
     </w:p>
     <w:p>
@@ -543,6 +433,126 @@
           <w:szCs w:val="28"/>
         </w:rPr>
         <w:t>abilità</w:t>
+      </w:r>
+    </w:p>
+    <w:p>
+      <w:pPr>
+        <w:pStyle w:val="Normal"/>
+        <w:numPr>
+          <w:ilvl w:val="1"/>
+          <w:numId w:val="1"/>
+        </w:numPr>
+        <w:bidi w:val="0"/>
+        <w:jc w:val="left"/>
+        <w:rPr>
+          <w:rFonts w:ascii="Arial" w:hAnsi="Arial"/>
+          <w:b w:val="false"/>
+          <w:b w:val="false"/>
+          <w:bCs w:val="false"/>
+          <w:sz w:val="28"/>
+          <w:szCs w:val="28"/>
+        </w:rPr>
+      </w:pPr>
+      <w:r>
+        <w:rPr>
+          <w:rFonts w:ascii="Arial" w:hAnsi="Arial"/>
+          <w:b w:val="false"/>
+          <w:bCs w:val="false"/>
+          <w:sz w:val="28"/>
+          <w:szCs w:val="28"/>
+        </w:rPr>
+        <w:t xml:space="preserve">arma bianca: carica, </w:t>
+      </w:r>
+      <w:r>
+        <w:rPr>
+          <w:rFonts w:ascii="Arial" w:hAnsi="Arial"/>
+          <w:b w:val="false"/>
+          <w:bCs w:val="false"/>
+          <w:sz w:val="28"/>
+          <w:szCs w:val="28"/>
+        </w:rPr>
+        <w:t>concentrazione, schivata</w:t>
+      </w:r>
+    </w:p>
+    <w:p>
+      <w:pPr>
+        <w:pStyle w:val="Normal"/>
+        <w:numPr>
+          <w:ilvl w:val="1"/>
+          <w:numId w:val="1"/>
+        </w:numPr>
+        <w:bidi w:val="0"/>
+        <w:jc w:val="left"/>
+        <w:rPr>
+          <w:rFonts w:ascii="Arial" w:hAnsi="Arial"/>
+          <w:b w:val="false"/>
+          <w:b w:val="false"/>
+          <w:bCs w:val="false"/>
+          <w:sz w:val="28"/>
+          <w:szCs w:val="28"/>
+        </w:rPr>
+      </w:pPr>
+      <w:r>
+        <w:rPr>
+          <w:rFonts w:ascii="Arial" w:hAnsi="Arial"/>
+          <w:b w:val="false"/>
+          <w:bCs w:val="false"/>
+          <w:sz w:val="28"/>
+          <w:szCs w:val="28"/>
+        </w:rPr>
+        <w:t>scudi: parata, parata magica, attacco con scudo</w:t>
+      </w:r>
+    </w:p>
+    <w:p>
+      <w:pPr>
+        <w:pStyle w:val="Normal"/>
+        <w:numPr>
+          <w:ilvl w:val="1"/>
+          <w:numId w:val="1"/>
+        </w:numPr>
+        <w:bidi w:val="0"/>
+        <w:jc w:val="left"/>
+        <w:rPr>
+          <w:rFonts w:ascii="Arial" w:hAnsi="Arial"/>
+          <w:b w:val="false"/>
+          <w:b w:val="false"/>
+          <w:bCs w:val="false"/>
+          <w:sz w:val="28"/>
+          <w:szCs w:val="28"/>
+        </w:rPr>
+      </w:pPr>
+      <w:r>
+        <w:rPr>
+          <w:rFonts w:ascii="Arial" w:hAnsi="Arial"/>
+          <w:b w:val="false"/>
+          <w:bCs w:val="false"/>
+          <w:sz w:val="28"/>
+          <w:szCs w:val="28"/>
+        </w:rPr>
+        <w:t xml:space="preserve">distanza: </w:t>
+      </w:r>
+      <w:r>
+        <w:rPr>
+          <w:rFonts w:eastAsia="NSimSun" w:cs="Arial" w:ascii="Arial" w:hAnsi="Arial"/>
+          <w:b w:val="false"/>
+          <w:bCs w:val="false"/>
+          <w:color w:val="auto"/>
+          <w:kern w:val="2"/>
+          <w:sz w:val="28"/>
+          <w:szCs w:val="28"/>
+          <w:lang w:val="it-IT" w:eastAsia="zh-CN" w:bidi="hi-IN"/>
+        </w:rPr>
+        <w:t>spallata</w:t>
+      </w:r>
+      <w:r>
+        <w:rPr>
+          <w:rFonts w:ascii="Arial" w:hAnsi="Arial"/>
+          <w:b w:val="false"/>
+          <w:bCs w:val="false"/>
+          <w:sz w:val="28"/>
+          <w:szCs w:val="28"/>
+        </w:rPr>
+        <w:t>, raffica, perforazione</w:t>
       </w:r>
     </w:p>
     <w:p>
@@ -655,57 +665,7 @@
           <w:sz w:val="28"/>
           <w:szCs w:val="28"/>
         </w:rPr>
-        <w:t>D</w:t>
-      </w:r>
-      <w:r>
-        <w:rPr>
-          <w:rFonts w:ascii="Arial" w:hAnsi="Arial"/>
-          <w:b w:val="false"/>
-          <w:bCs w:val="false"/>
-          <w:sz w:val="28"/>
-          <w:szCs w:val="28"/>
-        </w:rPr>
-        <w:t xml:space="preserve">evono essere permesse le operazioni </w:t>
-      </w:r>
-      <w:r>
-        <w:rPr>
-          <w:rFonts w:ascii="Arial" w:hAnsi="Arial"/>
-          <w:b w:val="false"/>
-          <w:bCs w:val="false"/>
-          <w:sz w:val="28"/>
-          <w:szCs w:val="28"/>
-        </w:rPr>
-        <w:t>CRUD</w:t>
-      </w:r>
-      <w:r>
-        <w:rPr>
-          <w:rFonts w:ascii="Arial" w:hAnsi="Arial"/>
-          <w:b w:val="false"/>
-          <w:bCs w:val="false"/>
-          <w:sz w:val="28"/>
-          <w:szCs w:val="28"/>
-        </w:rPr>
-        <w:t xml:space="preserve"> standard al</w:t>
-      </w:r>
-      <w:r>
-        <w:rPr>
-          <w:rFonts w:ascii="Arial" w:hAnsi="Arial"/>
-          <w:b w:val="false"/>
-          <w:bCs w:val="false"/>
-          <w:sz w:val="28"/>
-          <w:szCs w:val="28"/>
-        </w:rPr>
-        <w:t>l’</w:t>
-      </w:r>
-      <w:r>
-        <w:rPr>
-          <w:rFonts w:ascii="Arial" w:hAnsi="Arial"/>
-          <w:b w:val="false"/>
-          <w:bCs w:val="false"/>
-          <w:sz w:val="28"/>
-          <w:szCs w:val="28"/>
-        </w:rPr>
-        <w:t>interno del db.</w:t>
+        <w:t>Devono essere permesse le operazioni CRUD standard all’interno del db.</w:t>
       </w:r>
     </w:p>
     <w:p>
@@ -1002,37 +962,7 @@
           <w:sz w:val="28"/>
           <w:szCs w:val="28"/>
         </w:rPr>
-        <w:t xml:space="preserve">Caso d’uso 3: u (update) ,ossia modificare le informazioni riguardanti un arma </w:t>
-      </w:r>
-      <w:r>
-        <w:rPr>
-          <w:rFonts w:ascii="Arial" w:hAnsi="Arial"/>
-          <w:b w:val="false"/>
-          <w:bCs w:val="false"/>
-          <w:sz w:val="28"/>
-          <w:szCs w:val="28"/>
-        </w:rPr>
-        <w:t>oppure</w:t>
-      </w:r>
-      <w:r>
-        <w:rPr>
-          <w:rFonts w:ascii="Arial" w:hAnsi="Arial"/>
-          <w:b w:val="false"/>
-          <w:bCs w:val="false"/>
-          <w:sz w:val="28"/>
-          <w:szCs w:val="28"/>
-        </w:rPr>
-        <w:t xml:space="preserve"> </w:t>
-      </w:r>
-      <w:r>
-        <w:rPr>
-          <w:rFonts w:ascii="Arial" w:hAnsi="Arial"/>
-          <w:b w:val="false"/>
-          <w:bCs w:val="false"/>
-          <w:sz w:val="28"/>
-          <w:szCs w:val="28"/>
-        </w:rPr>
-        <w:t>aggiungerne od eliminarne una</w:t>
+        <w:t>Caso d’uso 3: u (update) ,ossia modificare le informazioni riguardanti un arma oppure aggiungerne od eliminarne una</w:t>
       </w:r>
     </w:p>
     <w:p>
@@ -1217,17 +1147,7 @@
           <w:sz w:val="28"/>
           <w:szCs w:val="28"/>
         </w:rPr>
-        <w:t>t</w:t>
-      </w:r>
-      <w:r>
-        <w:rPr>
-          <w:rFonts w:ascii="Arial" w:hAnsi="Arial"/>
-          <w:b w:val="false"/>
-          <w:bCs w:val="false"/>
-          <w:sz w:val="28"/>
-          <w:szCs w:val="28"/>
-        </w:rPr>
-        <w:t>ipologia: rappresenta il tipo di arma diviso in queste tre macro categorie:</w:t>
+        <w:t>tipologia: rappresenta il tipo di arma diviso in queste tre macro categorie:</w:t>
       </w:r>
     </w:p>
     <w:p>
@@ -1343,17 +1263,7 @@
           <w:sz w:val="28"/>
           <w:szCs w:val="28"/>
         </w:rPr>
-        <w:t>livello_arma: ossia quanto è potenziata l’arma. Da notare che i</w:t>
-      </w:r>
-      <w:r>
-        <w:rPr>
-          <w:rFonts w:ascii="Arial" w:hAnsi="Arial"/>
-          <w:b w:val="false"/>
-          <w:bCs w:val="false"/>
-          <w:sz w:val="28"/>
-          <w:szCs w:val="28"/>
-        </w:rPr>
-        <w:t>l valore è in un range da 1 a 10</w:t>
+        <w:t>livello_arma: ossia quanto è potenziata l’arma. Da notare che il valore è in un range da 1 a 10</w:t>
       </w:r>
     </w:p>
     <w:p>
@@ -1866,10 +1776,11 @@
     <w:sectPr>
       <w:type w:val="nextPage"/>
       <w:pgSz w:w="11906" w:h="16838"/>
-      <w:pgMar w:left="1134" w:right="1134" w:gutter="0" w:header="0" w:top="1134" w:footer="0" w:bottom="1134"/>
+      <w:pgMar w:left="1134" w:right="1134" w:header="0" w:top="1134" w:footer="0" w:bottom="1134" w:gutter="0"/>
       <w:pgNumType w:fmt="decimal"/>
       <w:formProt w:val="false"/>
       <w:textDirection w:val="lrTb"/>
+      <w:docGrid w:type="default" w:linePitch="100" w:charSpace="0"/>
     </w:sectPr>
   </w:body>
 </w:document>
@@ -2436,7 +2347,6 @@
     </w:rPrDefault>
     <w:pPrDefault>
       <w:pPr>
-        <w:widowControl/>
         <w:suppressAutoHyphens w:val="true"/>
       </w:pPr>
     </w:pPrDefault>
@@ -2446,7 +2356,10 @@
     <w:qFormat/>
     <w:pPr>
       <w:widowControl/>
+      <w:suppressAutoHyphens w:val="true"/>
       <w:bidi w:val="0"/>
+      <w:spacing w:before="0" w:after="0"/>
+      <w:jc w:val="left"/>
     </w:pPr>
     <w:rPr>
       <w:rFonts w:ascii="Liberation Serif" w:hAnsi="Liberation Serif" w:eastAsia="NSimSun" w:cs="Arial"/>

</xml_diff>